<commit_message>
Update Lab 10- Implementing Try,Catch and Finally in Power Automate.docx
</commit_message>
<xml_diff>
--- a/Labfiles/Lab 10- Implementing Try,Catch and Finally in Power Automate.docx
+++ b/Labfiles/Lab 10- Implementing Try,Catch and Finally in Power Automate.docx
@@ -1524,8 +1524,272 @@
           <w:lang w:eastAsia="en-GB"/>
         </w:rPr>
         <w:lastRenderedPageBreak/>
-        <w:t>Add body from SharePoint Cerate Item action output</w:t>
-      </w:r>
+        <w:t xml:space="preserve">Add body from </w:t>
+      </w:r>
+      <w:r>
+        <w:rPr>
+          <w:rFonts w:eastAsia="Times New Roman" w:cstheme="minorHAnsi"/>
+          <w:b/>
+          <w:bCs/>
+          <w:color w:val="1A1A1A"/>
+          <w:sz w:val="24"/>
+          <w:szCs w:val="24"/>
+          <w:lang w:eastAsia="en-GB"/>
+        </w:rPr>
+        <w:t>SharePoint Cr</w:t>
+      </w:r>
+      <w:r>
+        <w:rPr>
+          <w:rFonts w:eastAsia="Times New Roman" w:cstheme="minorHAnsi"/>
+          <w:b/>
+          <w:bCs/>
+          <w:color w:val="1A1A1A"/>
+          <w:sz w:val="24"/>
+          <w:szCs w:val="24"/>
+          <w:lang w:eastAsia="en-GB"/>
+        </w:rPr>
+        <w:t>e</w:t>
+      </w:r>
+      <w:r>
+        <w:rPr>
+          <w:rFonts w:eastAsia="Times New Roman" w:cstheme="minorHAnsi"/>
+          <w:b/>
+          <w:bCs/>
+          <w:color w:val="1A1A1A"/>
+          <w:sz w:val="24"/>
+          <w:szCs w:val="24"/>
+          <w:lang w:eastAsia="en-GB"/>
+        </w:rPr>
+        <w:t>ate Item</w:t>
+      </w:r>
+      <w:r>
+        <w:rPr>
+          <w:rFonts w:eastAsia="Times New Roman" w:cstheme="minorHAnsi"/>
+          <w:color w:val="1A1A1A"/>
+          <w:sz w:val="24"/>
+          <w:szCs w:val="24"/>
+          <w:lang w:eastAsia="en-GB"/>
+        </w:rPr>
+        <w:t xml:space="preserve"> action output</w:t>
+      </w:r>
+      <w:r>
+        <w:rPr>
+          <w:rFonts w:eastAsia="Times New Roman" w:cstheme="minorHAnsi"/>
+          <w:color w:val="1A1A1A"/>
+          <w:sz w:val="24"/>
+          <w:szCs w:val="24"/>
+          <w:lang w:eastAsia="en-GB"/>
+        </w:rPr>
+        <w:t xml:space="preserve"> to handle the error code and message </w:t>
+      </w:r>
+    </w:p>
+    <w:p>
+      <w:pPr>
+        <w:ind w:left="720"/>
+        <w:rPr>
+          <w:rFonts w:eastAsia="Times New Roman" w:cstheme="minorHAnsi"/>
+          <w:color w:val="1A1A1A"/>
+          <w:sz w:val="24"/>
+          <w:szCs w:val="24"/>
+          <w:lang w:eastAsia="en-GB"/>
+        </w:rPr>
+      </w:pPr>
+      <w:r>
+        <w:rPr>
+          <w:rFonts w:eastAsia="Times New Roman" w:cstheme="minorHAnsi"/>
+          <w:b/>
+          <w:bCs/>
+          <w:color w:val="1A1A1A"/>
+          <w:sz w:val="24"/>
+          <w:szCs w:val="24"/>
+          <w:lang w:eastAsia="en-GB"/>
+        </w:rPr>
+        <w:t>Example</w:t>
+      </w:r>
+      <w:r>
+        <w:rPr>
+          <w:rFonts w:eastAsia="Times New Roman" w:cstheme="minorHAnsi"/>
+          <w:color w:val="1A1A1A"/>
+          <w:sz w:val="24"/>
+          <w:szCs w:val="24"/>
+          <w:lang w:eastAsia="en-GB"/>
+        </w:rPr>
+        <w:t>:</w:t>
+      </w:r>
+    </w:p>
+    <w:p>
+      <w:pPr>
+        <w:shd w:val="clear" w:color="auto" w:fill="FFFFFE"/>
+        <w:spacing w:after="0" w:line="285" w:lineRule="atLeast"/>
+        <w:rPr>
+          <w:rFonts w:ascii="Consolas" w:eastAsia="Times New Roman" w:hAnsi="Consolas" w:cs="Times New Roman"/>
+          <w:color w:val="000000"/>
+          <w:sz w:val="21"/>
+          <w:szCs w:val="21"/>
+          <w:lang w:eastAsia="en-GB"/>
+        </w:rPr>
+      </w:pPr>
+      <w:r>
+        <w:rPr>
+          <w:rFonts w:ascii="Consolas" w:eastAsia="Times New Roman" w:hAnsi="Consolas" w:cs="Times New Roman"/>
+          <w:color w:val="000000"/>
+          <w:sz w:val="21"/>
+          <w:szCs w:val="21"/>
+          <w:lang w:eastAsia="en-GB"/>
+        </w:rPr>
+        <w:t>{</w:t>
+      </w:r>
+    </w:p>
+    <w:p>
+      <w:pPr>
+        <w:shd w:val="clear" w:color="auto" w:fill="FFFFFE"/>
+        <w:spacing w:after="0" w:line="285" w:lineRule="atLeast"/>
+        <w:rPr>
+          <w:rFonts w:ascii="Consolas" w:eastAsia="Times New Roman" w:hAnsi="Consolas" w:cs="Times New Roman"/>
+          <w:color w:val="000000"/>
+          <w:sz w:val="21"/>
+          <w:szCs w:val="21"/>
+          <w:lang w:eastAsia="en-GB"/>
+        </w:rPr>
+      </w:pPr>
+      <w:r>
+        <w:rPr>
+          <w:rFonts w:ascii="Consolas" w:eastAsia="Times New Roman" w:hAnsi="Consolas" w:cs="Times New Roman"/>
+          <w:color w:val="000000"/>
+          <w:sz w:val="21"/>
+          <w:szCs w:val="21"/>
+          <w:lang w:eastAsia="en-GB"/>
+        </w:rPr>
+        <w:t>  </w:t>
+      </w:r>
+      <w:r>
+        <w:rPr>
+          <w:rFonts w:ascii="Consolas" w:eastAsia="Times New Roman" w:hAnsi="Consolas" w:cs="Times New Roman"/>
+          <w:color w:val="A31515"/>
+          <w:sz w:val="21"/>
+          <w:szCs w:val="21"/>
+          <w:lang w:eastAsia="en-GB"/>
+        </w:rPr>
+        <w:t>"status"</w:t>
+      </w:r>
+      <w:r>
+        <w:rPr>
+          <w:rFonts w:ascii="Consolas" w:eastAsia="Times New Roman" w:hAnsi="Consolas" w:cs="Times New Roman"/>
+          <w:color w:val="000000"/>
+          <w:sz w:val="21"/>
+          <w:szCs w:val="21"/>
+          <w:lang w:eastAsia="en-GB"/>
+        </w:rPr>
+        <w:t>: </w:t>
+      </w:r>
+      <w:r>
+        <w:rPr>
+          <w:rFonts w:ascii="Consolas" w:eastAsia="Times New Roman" w:hAnsi="Consolas" w:cs="Times New Roman"/>
+          <w:color w:val="09885A"/>
+          <w:sz w:val="21"/>
+          <w:szCs w:val="21"/>
+          <w:lang w:eastAsia="en-GB"/>
+        </w:rPr>
+        <w:t>404</w:t>
+      </w:r>
+      <w:r>
+        <w:rPr>
+          <w:rFonts w:ascii="Consolas" w:eastAsia="Times New Roman" w:hAnsi="Consolas" w:cs="Times New Roman"/>
+          <w:color w:val="000000"/>
+          <w:sz w:val="21"/>
+          <w:szCs w:val="21"/>
+          <w:lang w:eastAsia="en-GB"/>
+        </w:rPr>
+        <w:t>,</w:t>
+      </w:r>
+    </w:p>
+    <w:p>
+      <w:pPr>
+        <w:shd w:val="clear" w:color="auto" w:fill="FFFFFE"/>
+        <w:spacing w:after="0" w:line="285" w:lineRule="atLeast"/>
+        <w:rPr>
+          <w:rFonts w:ascii="Consolas" w:eastAsia="Times New Roman" w:hAnsi="Consolas" w:cs="Times New Roman"/>
+          <w:color w:val="000000"/>
+          <w:sz w:val="21"/>
+          <w:szCs w:val="21"/>
+          <w:lang w:eastAsia="en-GB"/>
+        </w:rPr>
+      </w:pPr>
+      <w:r>
+        <w:rPr>
+          <w:rFonts w:ascii="Consolas" w:eastAsia="Times New Roman" w:hAnsi="Consolas" w:cs="Times New Roman"/>
+          <w:color w:val="000000"/>
+          <w:sz w:val="21"/>
+          <w:szCs w:val="21"/>
+          <w:lang w:eastAsia="en-GB"/>
+        </w:rPr>
+        <w:t>  </w:t>
+      </w:r>
+      <w:r>
+        <w:rPr>
+          <w:rFonts w:ascii="Consolas" w:eastAsia="Times New Roman" w:hAnsi="Consolas" w:cs="Times New Roman"/>
+          <w:color w:val="A31515"/>
+          <w:sz w:val="21"/>
+          <w:szCs w:val="21"/>
+          <w:lang w:eastAsia="en-GB"/>
+        </w:rPr>
+        <w:t>"message"</w:t>
+      </w:r>
+      <w:r>
+        <w:rPr>
+          <w:rFonts w:ascii="Consolas" w:eastAsia="Times New Roman" w:hAnsi="Consolas" w:cs="Times New Roman"/>
+          <w:color w:val="000000"/>
+          <w:sz w:val="21"/>
+          <w:szCs w:val="21"/>
+          <w:lang w:eastAsia="en-GB"/>
+        </w:rPr>
+        <w:t>: </w:t>
+      </w:r>
+      <w:r>
+        <w:rPr>
+          <w:rFonts w:ascii="Consolas" w:eastAsia="Times New Roman" w:hAnsi="Consolas" w:cs="Times New Roman"/>
+          <w:color w:val="0451A5"/>
+          <w:sz w:val="21"/>
+          <w:szCs w:val="21"/>
+          <w:lang w:eastAsia="en-GB"/>
+        </w:rPr>
+        <w:t>"List not found\r\nclientRequestId: 01cd9b0e-74bf-4383-880d-2f313cdd72db\r\nserviceRequestId: 01cd9b0e-74bf-4383-880d-2f313cdd72db"</w:t>
+      </w:r>
+    </w:p>
+    <w:p>
+      <w:pPr>
+        <w:shd w:val="clear" w:color="auto" w:fill="FFFFFE"/>
+        <w:spacing w:after="0" w:line="285" w:lineRule="atLeast"/>
+        <w:rPr>
+          <w:rFonts w:ascii="Consolas" w:eastAsia="Times New Roman" w:hAnsi="Consolas" w:cs="Times New Roman"/>
+          <w:color w:val="000000"/>
+          <w:sz w:val="21"/>
+          <w:szCs w:val="21"/>
+          <w:lang w:eastAsia="en-GB"/>
+        </w:rPr>
+      </w:pPr>
+      <w:r>
+        <w:rPr>
+          <w:rFonts w:ascii="Consolas" w:eastAsia="Times New Roman" w:hAnsi="Consolas" w:cs="Times New Roman"/>
+          <w:color w:val="000000"/>
+          <w:sz w:val="21"/>
+          <w:szCs w:val="21"/>
+          <w:lang w:eastAsia="en-GB"/>
+        </w:rPr>
+        <w:t>}</w:t>
+      </w:r>
+    </w:p>
+    <w:p>
+      <w:pPr>
+        <w:ind w:left="720"/>
+        <w:rPr>
+          <w:rFonts w:eastAsia="Times New Roman" w:cstheme="minorHAnsi"/>
+          <w:color w:val="1A1A1A"/>
+          <w:sz w:val="24"/>
+          <w:szCs w:val="24"/>
+          <w:lang w:eastAsia="en-GB"/>
+        </w:rPr>
+      </w:pPr>
     </w:p>
     <w:p>
       <w:pPr>

</xml_diff>